<commit_message>
Update PractiseEnterprise 2 SONJA.docx
</commit_message>
<xml_diff>
--- a/PractiseEnterprise 2 SONJA.docx
+++ b/PractiseEnterprise 2 SONJA.docx
@@ -35,18 +35,6 @@
       </w:pPr>
       <w:r>
         <w:t>Autonome robot stofzuiger</w:t>
-      </w:r>
-    </w:p>
-    <w:p/>
-    <w:p>
-      <w:pPr>
-        <w:pStyle w:val="Ondertitel"/>
-      </w:pPr>
-      <w:r>
-        <w:t>Project van</w:t>
-      </w:r>
-      <w:r>
-        <w:t>: Noah Evrard</w:t>
       </w:r>
     </w:p>
     <w:sdt>
@@ -1612,7 +1600,6 @@
           <w:bCs/>
           <w:lang w:val="en-GB"/>
         </w:rPr>
-        <w:lastRenderedPageBreak/>
         <w:t>Voorwoord</w:t>
       </w:r>
       <w:proofErr w:type="spellEnd"/>
@@ -1655,6 +1642,7 @@
         <w:rPr>
           <w:lang w:val="en-GB"/>
         </w:rPr>
+        <w:lastRenderedPageBreak/>
         <w:t xml:space="preserve">Hoe project </w:t>
       </w:r>
       <w:proofErr w:type="spellStart"/>
@@ -1809,16 +1797,13 @@
         <w:t>TB6612FNG</w:t>
       </w:r>
       <w:r>
-        <w:t xml:space="preserve"> stuurt twee DC-motoren aan via een STM32 door per motor de draairichting te bepalen met IN1/IN2 en de snelheid met een PWM-signaal. De driver </w:t>
-      </w:r>
-      <w:r>
-        <w:lastRenderedPageBreak/>
-        <w:t>werkt op 3.3 V logica, heeft een aparte motorvoeding en wordt geactiveerd via de STBY-pin. Ideaal voor compacte, efficiënte robotbesturing.</w:t>
+        <w:t xml:space="preserve"> stuurt twee DC-motoren aan via een STM32 door per motor de draairichting te bepalen met IN1/IN2 en de snelheid met een PWM-signaal. De driver werkt op 3.3 V logica, heeft een aparte motorvoeding en wordt geactiveerd via de STBY-pin. Ideaal voor compacte, efficiënte robotbesturing.</w:t>
       </w:r>
     </w:p>
     <w:p/>
     <w:p>
       <w:r>
+        <w:lastRenderedPageBreak/>
         <w:t xml:space="preserve">Wij gebruiken de </w:t>
       </w:r>
       <w:r>
@@ -1950,7 +1935,6 @@
         <w:rPr>
           <w:lang w:val="en-GB"/>
         </w:rPr>
-        <w:lastRenderedPageBreak/>
         <w:t>Problemen</w:t>
       </w:r>
       <w:proofErr w:type="spellEnd"/>
@@ -1995,6 +1979,7 @@
       </w:pPr>
       <w:bookmarkStart w:id="5" w:name="_Toc144030657"/>
       <w:r>
+        <w:lastRenderedPageBreak/>
         <w:t>Hardware documentatie</w:t>
       </w:r>
       <w:bookmarkEnd w:id="5"/>

</xml_diff>